<commit_message>
bug fixes + some documentation
</commit_message>
<xml_diff>
--- a/doc/7. Appendix/Test Cases.docx
+++ b/doc/7. Appendix/Test Cases.docx
@@ -1,6 +1,6 @@
 
 <file path=word/document.xml><?xml version="1.0" encoding="utf-8"?>
-<w:document xmlns:wpc="http://schemas.microsoft.com/office/word/2010/wordprocessingCanvas" xmlns:cx="http://schemas.microsoft.com/office/drawing/2014/chartex" xmlns:cx1="http://schemas.microsoft.com/office/drawing/2015/9/8/chartex" xmlns:mc="http://schemas.openxmlformats.org/markup-compatibility/2006" xmlns:o="urn:schemas-microsoft-com:office:office" xmlns:r="http://schemas.openxmlformats.org/officeDocument/2006/relationships" xmlns:m="http://schemas.openxmlformats.org/officeDocument/2006/math" xmlns:v="urn:schemas-microsoft-com:vml" xmlns:wp14="http://schemas.microsoft.com/office/word/2010/wordprocessingDrawing" xmlns:wp="http://schemas.openxmlformats.org/drawingml/2006/wordprocessingDrawing" xmlns:w10="urn:schemas-microsoft-com:office:word" xmlns:w="http://schemas.openxmlformats.org/wordprocessingml/2006/main" xmlns:w14="http://schemas.microsoft.com/office/word/2010/wordml" xmlns:w15="http://schemas.microsoft.com/office/word/2012/wordml" xmlns:w16se="http://schemas.microsoft.com/office/word/2015/wordml/symex" xmlns:wpg="http://schemas.microsoft.com/office/word/2010/wordprocessingGroup" xmlns:wpi="http://schemas.microsoft.com/office/word/2010/wordprocessingInk" xmlns:wne="http://schemas.microsoft.com/office/word/2006/wordml" xmlns:wps="http://schemas.microsoft.com/office/word/2010/wordprocessingShape" mc:Ignorable="w14 w15 w16se wp14">
+<w:document xmlns:wpc="http://schemas.microsoft.com/office/word/2010/wordprocessingCanvas" xmlns:cx="http://schemas.microsoft.com/office/drawing/2014/chartex" xmlns:cx1="http://schemas.microsoft.com/office/drawing/2015/9/8/chartex" xmlns:cx2="http://schemas.microsoft.com/office/drawing/2015/10/21/chartex" xmlns:cx3="http://schemas.microsoft.com/office/drawing/2016/5/9/chartex" xmlns:cx4="http://schemas.microsoft.com/office/drawing/2016/5/10/chartex" xmlns:cx5="http://schemas.microsoft.com/office/drawing/2016/5/11/chartex" xmlns:mc="http://schemas.openxmlformats.org/markup-compatibility/2006" xmlns:o="urn:schemas-microsoft-com:office:office" xmlns:r="http://schemas.openxmlformats.org/officeDocument/2006/relationships" xmlns:m="http://schemas.openxmlformats.org/officeDocument/2006/math" xmlns:v="urn:schemas-microsoft-com:vml" xmlns:wp14="http://schemas.microsoft.com/office/word/2010/wordprocessingDrawing" xmlns:wp="http://schemas.openxmlformats.org/drawingml/2006/wordprocessingDrawing" xmlns:w10="urn:schemas-microsoft-com:office:word" xmlns:w="http://schemas.openxmlformats.org/wordprocessingml/2006/main" xmlns:w14="http://schemas.microsoft.com/office/word/2010/wordml" xmlns:w15="http://schemas.microsoft.com/office/word/2012/wordml" xmlns:w16se="http://schemas.microsoft.com/office/word/2015/wordml/symex" xmlns:wpg="http://schemas.microsoft.com/office/word/2010/wordprocessingGroup" xmlns:wpi="http://schemas.microsoft.com/office/word/2010/wordprocessingInk" xmlns:wne="http://schemas.microsoft.com/office/word/2006/wordml" xmlns:wps="http://schemas.microsoft.com/office/word/2010/wordprocessingShape" mc:Ignorable="w14 w15 w16se wp14">
   <w:body>
     <w:p>
       <w:pPr>
@@ -1576,16 +1576,8 @@
               <w:rPr>
                 <w:lang w:val="en-GB"/>
               </w:rPr>
-              <w:t xml:space="preserve">When the customer xml file is loaded, the users details will be inside each field </w:t>
-            </w:r>
-            <w:proofErr w:type="spellStart"/>
-            <w:r>
-              <w:rPr>
-                <w:lang w:val="en-GB"/>
-              </w:rPr>
-              <w:t>e.g</w:t>
-            </w:r>
-            <w:proofErr w:type="spellEnd"/>
+              <w:t>When the customer xml file is loaded, the users details will be inside each field e.g</w:t>
+            </w:r>
             <w:r>
               <w:rPr>
                 <w:lang w:val="en-GB"/>
@@ -3452,17 +3444,17 @@
       <w:tblGrid>
         <w:gridCol w:w="716"/>
         <w:gridCol w:w="643"/>
-        <w:gridCol w:w="1312"/>
-        <w:gridCol w:w="649"/>
-        <w:gridCol w:w="699"/>
-        <w:gridCol w:w="105"/>
-        <w:gridCol w:w="4423"/>
-        <w:gridCol w:w="5403"/>
+        <w:gridCol w:w="1276"/>
+        <w:gridCol w:w="623"/>
+        <w:gridCol w:w="1207"/>
+        <w:gridCol w:w="102"/>
+        <w:gridCol w:w="4234"/>
+        <w:gridCol w:w="5149"/>
       </w:tblGrid>
       <w:tr>
         <w:tc>
           <w:tcPr>
-            <w:tcW w:w="1358" w:type="dxa"/>
+            <w:tcW w:w="1359" w:type="dxa"/>
             <w:gridSpan w:val="2"/>
             <w:shd w:val="clear" w:color="auto" w:fill="808080" w:themeFill="background1" w:themeFillShade="80"/>
           </w:tcPr>
@@ -3486,7 +3478,7 @@
         </w:tc>
         <w:tc>
           <w:tcPr>
-            <w:tcW w:w="2572" w:type="dxa"/>
+            <w:tcW w:w="3208" w:type="dxa"/>
             <w:gridSpan w:val="4"/>
             <w:shd w:val="clear" w:color="auto" w:fill="808080" w:themeFill="background1" w:themeFillShade="80"/>
           </w:tcPr>
@@ -3501,7 +3493,7 @@
         </w:tc>
         <w:tc>
           <w:tcPr>
-            <w:tcW w:w="10020" w:type="dxa"/>
+            <w:tcW w:w="9383" w:type="dxa"/>
             <w:gridSpan w:val="2"/>
             <w:shd w:val="clear" w:color="auto" w:fill="808080" w:themeFill="background1" w:themeFillShade="80"/>
           </w:tcPr>
@@ -3524,7 +3516,7 @@
       <w:tr>
         <w:tc>
           <w:tcPr>
-            <w:tcW w:w="1358" w:type="dxa"/>
+            <w:tcW w:w="1359" w:type="dxa"/>
             <w:gridSpan w:val="2"/>
             <w:shd w:val="clear" w:color="auto" w:fill="D9D9D9" w:themeFill="background1" w:themeFillShade="D9"/>
           </w:tcPr>
@@ -3548,7 +3540,7 @@
         </w:tc>
         <w:tc>
           <w:tcPr>
-            <w:tcW w:w="2572" w:type="dxa"/>
+            <w:tcW w:w="3208" w:type="dxa"/>
             <w:gridSpan w:val="4"/>
           </w:tcPr>
           <w:p>
@@ -3562,7 +3554,7 @@
         </w:tc>
         <w:tc>
           <w:tcPr>
-            <w:tcW w:w="10020" w:type="dxa"/>
+            <w:tcW w:w="9383" w:type="dxa"/>
             <w:gridSpan w:val="2"/>
           </w:tcPr>
           <w:p>
@@ -3584,7 +3576,7 @@
       <w:tr>
         <w:tc>
           <w:tcPr>
-            <w:tcW w:w="1358" w:type="dxa"/>
+            <w:tcW w:w="1359" w:type="dxa"/>
             <w:gridSpan w:val="2"/>
             <w:shd w:val="clear" w:color="auto" w:fill="D9D9D9" w:themeFill="background1" w:themeFillShade="D9"/>
           </w:tcPr>
@@ -3608,7 +3600,7 @@
         </w:tc>
         <w:tc>
           <w:tcPr>
-            <w:tcW w:w="2572" w:type="dxa"/>
+            <w:tcW w:w="3208" w:type="dxa"/>
             <w:gridSpan w:val="4"/>
           </w:tcPr>
           <w:p>
@@ -3622,7 +3614,7 @@
         </w:tc>
         <w:tc>
           <w:tcPr>
-            <w:tcW w:w="10020" w:type="dxa"/>
+            <w:tcW w:w="9383" w:type="dxa"/>
             <w:gridSpan w:val="2"/>
           </w:tcPr>
           <w:p>
@@ -3644,7 +3636,7 @@
       <w:tr>
         <w:tc>
           <w:tcPr>
-            <w:tcW w:w="2686" w:type="dxa"/>
+            <w:tcW w:w="2635" w:type="dxa"/>
             <w:gridSpan w:val="3"/>
             <w:tcBorders>
               <w:left w:val="nil"/>
@@ -3663,7 +3655,7 @@
         </w:tc>
         <w:tc>
           <w:tcPr>
-            <w:tcW w:w="11264" w:type="dxa"/>
+            <w:tcW w:w="11315" w:type="dxa"/>
             <w:gridSpan w:val="5"/>
             <w:tcBorders>
               <w:left w:val="nil"/>
@@ -3687,7 +3679,7 @@
         </w:trPr>
         <w:tc>
           <w:tcPr>
-            <w:tcW w:w="715" w:type="dxa"/>
+            <w:tcW w:w="716" w:type="dxa"/>
             <w:shd w:val="clear" w:color="auto" w:fill="D9D9D9" w:themeFill="background1" w:themeFillShade="D9"/>
           </w:tcPr>
           <w:p>
@@ -3709,7 +3701,7 @@
         </w:tc>
         <w:tc>
           <w:tcPr>
-            <w:tcW w:w="2631" w:type="dxa"/>
+            <w:tcW w:w="2542" w:type="dxa"/>
             <w:gridSpan w:val="3"/>
             <w:shd w:val="clear" w:color="auto" w:fill="D9D9D9" w:themeFill="background1" w:themeFillShade="D9"/>
           </w:tcPr>
@@ -3732,7 +3724,7 @@
         </w:tc>
         <w:tc>
           <w:tcPr>
-            <w:tcW w:w="477" w:type="dxa"/>
+            <w:tcW w:w="1207" w:type="dxa"/>
             <w:shd w:val="clear" w:color="auto" w:fill="D9D9D9" w:themeFill="background1" w:themeFillShade="D9"/>
           </w:tcPr>
           <w:p>
@@ -3754,7 +3746,7 @@
         </w:tc>
         <w:tc>
           <w:tcPr>
-            <w:tcW w:w="4612" w:type="dxa"/>
+            <w:tcW w:w="4336" w:type="dxa"/>
             <w:gridSpan w:val="2"/>
             <w:shd w:val="clear" w:color="auto" w:fill="D9D9D9" w:themeFill="background1" w:themeFillShade="D9"/>
           </w:tcPr>
@@ -3777,7 +3769,7 @@
         </w:tc>
         <w:tc>
           <w:tcPr>
-            <w:tcW w:w="5515" w:type="dxa"/>
+            <w:tcW w:w="5149" w:type="dxa"/>
             <w:shd w:val="clear" w:color="auto" w:fill="D9D9D9" w:themeFill="background1" w:themeFillShade="D9"/>
           </w:tcPr>
           <w:p>
@@ -3804,7 +3796,7 @@
         </w:trPr>
         <w:tc>
           <w:tcPr>
-            <w:tcW w:w="715" w:type="dxa"/>
+            <w:tcW w:w="716" w:type="dxa"/>
           </w:tcPr>
           <w:p>
             <w:pPr>
@@ -3823,7 +3815,7 @@
         </w:tc>
         <w:tc>
           <w:tcPr>
-            <w:tcW w:w="2631" w:type="dxa"/>
+            <w:tcW w:w="2542" w:type="dxa"/>
             <w:gridSpan w:val="3"/>
           </w:tcPr>
           <w:p>
@@ -3843,20 +3835,20 @@
         </w:tc>
         <w:tc>
           <w:tcPr>
-            <w:tcW w:w="477" w:type="dxa"/>
-          </w:tcPr>
-          <w:p>
-            <w:pPr>
-              <w:pStyle w:val="NoSpacing"/>
-              <w:rPr>
-                <w:lang w:val="en-GB"/>
-              </w:rPr>
-            </w:pPr>
-          </w:p>
-        </w:tc>
-        <w:tc>
-          <w:tcPr>
-            <w:tcW w:w="4612" w:type="dxa"/>
+            <w:tcW w:w="1207" w:type="dxa"/>
+          </w:tcPr>
+          <w:p>
+            <w:pPr>
+              <w:pStyle w:val="NoSpacing"/>
+              <w:rPr>
+                <w:lang w:val="en-GB"/>
+              </w:rPr>
+            </w:pPr>
+          </w:p>
+        </w:tc>
+        <w:tc>
+          <w:tcPr>
+            <w:tcW w:w="4336" w:type="dxa"/>
             <w:gridSpan w:val="2"/>
           </w:tcPr>
           <w:p>
@@ -3870,26 +3862,26 @@
               <w:rPr>
                 <w:lang w:val="en-GB"/>
               </w:rPr>
-              <w:t>x</w:t>
-            </w:r>
-          </w:p>
-        </w:tc>
-        <w:tc>
-          <w:tcPr>
-            <w:tcW w:w="5515" w:type="dxa"/>
-          </w:tcPr>
-          <w:p>
-            <w:pPr>
-              <w:pStyle w:val="NoSpacing"/>
-              <w:rPr>
-                <w:lang w:val="en-GB"/>
-              </w:rPr>
-            </w:pPr>
-            <w:r>
-              <w:rPr>
-                <w:lang w:val="en-GB"/>
-              </w:rPr>
-              <w:t>X</w:t>
+              <w:t>Flight booking menu opens</w:t>
+            </w:r>
+          </w:p>
+        </w:tc>
+        <w:tc>
+          <w:tcPr>
+            <w:tcW w:w="5149" w:type="dxa"/>
+          </w:tcPr>
+          <w:p>
+            <w:pPr>
+              <w:pStyle w:val="NoSpacing"/>
+              <w:rPr>
+                <w:lang w:val="en-GB"/>
+              </w:rPr>
+            </w:pPr>
+            <w:r>
+              <w:rPr>
+                <w:lang w:val="en-GB"/>
+              </w:rPr>
+              <w:t>Flight booking menu opens</w:t>
             </w:r>
           </w:p>
         </w:tc>
@@ -3900,7 +3892,7 @@
         </w:trPr>
         <w:tc>
           <w:tcPr>
-            <w:tcW w:w="715" w:type="dxa"/>
+            <w:tcW w:w="716" w:type="dxa"/>
           </w:tcPr>
           <w:p>
             <w:pPr>
@@ -3919,7 +3911,7 @@
         </w:tc>
         <w:tc>
           <w:tcPr>
-            <w:tcW w:w="2631" w:type="dxa"/>
+            <w:tcW w:w="2542" w:type="dxa"/>
             <w:gridSpan w:val="3"/>
           </w:tcPr>
           <w:p>
@@ -3933,26 +3925,32 @@
               <w:rPr>
                 <w:lang w:val="en-GB"/>
               </w:rPr>
-              <w:t>Ensure seats available are displayed</w:t>
-            </w:r>
-          </w:p>
-        </w:tc>
-        <w:tc>
-          <w:tcPr>
-            <w:tcW w:w="477" w:type="dxa"/>
-          </w:tcPr>
-          <w:p>
-            <w:pPr>
-              <w:pStyle w:val="NoSpacing"/>
-              <w:rPr>
-                <w:lang w:val="en-GB"/>
-              </w:rPr>
-            </w:pPr>
-          </w:p>
-        </w:tc>
-        <w:tc>
-          <w:tcPr>
-            <w:tcW w:w="4612" w:type="dxa"/>
+              <w:t>Choose an existing flight</w:t>
+            </w:r>
+          </w:p>
+        </w:tc>
+        <w:tc>
+          <w:tcPr>
+            <w:tcW w:w="1207" w:type="dxa"/>
+          </w:tcPr>
+          <w:p>
+            <w:pPr>
+              <w:pStyle w:val="NoSpacing"/>
+              <w:rPr>
+                <w:lang w:val="en-GB"/>
+              </w:rPr>
+            </w:pPr>
+            <w:r>
+              <w:rPr>
+                <w:lang w:val="en-GB"/>
+              </w:rPr>
+              <w:t>Formative</w:t>
+            </w:r>
+          </w:p>
+        </w:tc>
+        <w:tc>
+          <w:tcPr>
+            <w:tcW w:w="4336" w:type="dxa"/>
             <w:gridSpan w:val="2"/>
           </w:tcPr>
           <w:p>
@@ -3962,19 +3960,31 @@
                 <w:lang w:val="en-GB"/>
               </w:rPr>
             </w:pPr>
-          </w:p>
-        </w:tc>
-        <w:tc>
-          <w:tcPr>
-            <w:tcW w:w="5515" w:type="dxa"/>
-          </w:tcPr>
-          <w:p>
-            <w:pPr>
-              <w:pStyle w:val="NoSpacing"/>
-              <w:rPr>
-                <w:lang w:val="en-GB"/>
-              </w:rPr>
-            </w:pPr>
+            <w:r>
+              <w:rPr>
+                <w:lang w:val="en-GB"/>
+              </w:rPr>
+              <w:t>User will be able to progress</w:t>
+            </w:r>
+          </w:p>
+        </w:tc>
+        <w:tc>
+          <w:tcPr>
+            <w:tcW w:w="5149" w:type="dxa"/>
+          </w:tcPr>
+          <w:p>
+            <w:pPr>
+              <w:pStyle w:val="NoSpacing"/>
+              <w:rPr>
+                <w:lang w:val="en-GB"/>
+              </w:rPr>
+            </w:pPr>
+            <w:r>
+              <w:rPr>
+                <w:lang w:val="en-GB"/>
+              </w:rPr>
+              <w:t>User will be able to progress</w:t>
+            </w:r>
           </w:p>
         </w:tc>
       </w:tr>
@@ -3984,7 +3994,7 @@
         </w:trPr>
         <w:tc>
           <w:tcPr>
-            <w:tcW w:w="715" w:type="dxa"/>
+            <w:tcW w:w="716" w:type="dxa"/>
           </w:tcPr>
           <w:p>
             <w:pPr>
@@ -4003,7 +4013,7 @@
         </w:tc>
         <w:tc>
           <w:tcPr>
-            <w:tcW w:w="2631" w:type="dxa"/>
+            <w:tcW w:w="2542" w:type="dxa"/>
             <w:gridSpan w:val="3"/>
           </w:tcPr>
           <w:p>
@@ -4017,26 +4027,32 @@
               <w:rPr>
                 <w:lang w:val="en-GB"/>
               </w:rPr>
-              <w:t>Choose a valid seat “A7”</w:t>
-            </w:r>
-          </w:p>
-        </w:tc>
-        <w:tc>
-          <w:tcPr>
-            <w:tcW w:w="477" w:type="dxa"/>
-          </w:tcPr>
-          <w:p>
-            <w:pPr>
-              <w:pStyle w:val="NoSpacing"/>
-              <w:rPr>
-                <w:lang w:val="en-GB"/>
-              </w:rPr>
-            </w:pPr>
-          </w:p>
-        </w:tc>
-        <w:tc>
-          <w:tcPr>
-            <w:tcW w:w="4612" w:type="dxa"/>
+              <w:t>Choose a nonexisting flight</w:t>
+            </w:r>
+          </w:p>
+        </w:tc>
+        <w:tc>
+          <w:tcPr>
+            <w:tcW w:w="1207" w:type="dxa"/>
+          </w:tcPr>
+          <w:p>
+            <w:pPr>
+              <w:pStyle w:val="NoSpacing"/>
+              <w:rPr>
+                <w:lang w:val="en-GB"/>
+              </w:rPr>
+            </w:pPr>
+            <w:r>
+              <w:rPr>
+                <w:lang w:val="en-GB"/>
+              </w:rPr>
+              <w:t>Formative</w:t>
+            </w:r>
+          </w:p>
+        </w:tc>
+        <w:tc>
+          <w:tcPr>
+            <w:tcW w:w="4336" w:type="dxa"/>
             <w:gridSpan w:val="2"/>
           </w:tcPr>
           <w:p>
@@ -4046,19 +4062,31 @@
                 <w:lang w:val="en-GB"/>
               </w:rPr>
             </w:pPr>
-          </w:p>
-        </w:tc>
-        <w:tc>
-          <w:tcPr>
-            <w:tcW w:w="5515" w:type="dxa"/>
-          </w:tcPr>
-          <w:p>
-            <w:pPr>
-              <w:pStyle w:val="NoSpacing"/>
-              <w:rPr>
-                <w:lang w:val="en-GB"/>
-              </w:rPr>
-            </w:pPr>
+            <w:r>
+              <w:rPr>
+                <w:lang w:val="en-GB"/>
+              </w:rPr>
+              <w:t>Error message asking the user to pick another seat</w:t>
+            </w:r>
+          </w:p>
+        </w:tc>
+        <w:tc>
+          <w:tcPr>
+            <w:tcW w:w="5149" w:type="dxa"/>
+          </w:tcPr>
+          <w:p>
+            <w:pPr>
+              <w:pStyle w:val="NoSpacing"/>
+              <w:rPr>
+                <w:lang w:val="en-GB"/>
+              </w:rPr>
+            </w:pPr>
+            <w:r>
+              <w:rPr>
+                <w:lang w:val="en-GB"/>
+              </w:rPr>
+              <w:t>Error message asking the user to pick another seat</w:t>
+            </w:r>
           </w:p>
         </w:tc>
       </w:tr>
@@ -4068,26 +4096,26 @@
         </w:trPr>
         <w:tc>
           <w:tcPr>
-            <w:tcW w:w="715" w:type="dxa"/>
-          </w:tcPr>
-          <w:p>
-            <w:pPr>
-              <w:pStyle w:val="NoSpacing"/>
-              <w:rPr>
-                <w:lang w:val="en-GB"/>
-              </w:rPr>
-            </w:pPr>
-            <w:r>
-              <w:rPr>
-                <w:lang w:val="en-GB"/>
-              </w:rPr>
-              <w:t>4</w:t>
-            </w:r>
-          </w:p>
-        </w:tc>
-        <w:tc>
-          <w:tcPr>
-            <w:tcW w:w="2631" w:type="dxa"/>
+            <w:tcW w:w="716" w:type="dxa"/>
+          </w:tcPr>
+          <w:p>
+            <w:pPr>
+              <w:pStyle w:val="NoSpacing"/>
+              <w:rPr>
+                <w:lang w:val="en-GB"/>
+              </w:rPr>
+            </w:pPr>
+            <w:r>
+              <w:rPr>
+                <w:lang w:val="en-GB"/>
+              </w:rPr>
+              <w:t>3</w:t>
+            </w:r>
+          </w:p>
+        </w:tc>
+        <w:tc>
+          <w:tcPr>
+            <w:tcW w:w="2542" w:type="dxa"/>
             <w:gridSpan w:val="3"/>
           </w:tcPr>
           <w:p>
@@ -4101,26 +4129,32 @@
               <w:rPr>
                 <w:lang w:val="en-GB"/>
               </w:rPr>
-              <w:t>Choose an invalid seat       ‘AY-SEVEN’/ ‘A99999’</w:t>
-            </w:r>
-          </w:p>
-        </w:tc>
-        <w:tc>
-          <w:tcPr>
-            <w:tcW w:w="477" w:type="dxa"/>
-          </w:tcPr>
-          <w:p>
-            <w:pPr>
-              <w:pStyle w:val="NoSpacing"/>
-              <w:rPr>
-                <w:lang w:val="en-GB"/>
-              </w:rPr>
-            </w:pPr>
-          </w:p>
-        </w:tc>
-        <w:tc>
-          <w:tcPr>
-            <w:tcW w:w="4612" w:type="dxa"/>
+              <w:t>Choose a valid seat “1, 1”</w:t>
+            </w:r>
+          </w:p>
+        </w:tc>
+        <w:tc>
+          <w:tcPr>
+            <w:tcW w:w="1207" w:type="dxa"/>
+          </w:tcPr>
+          <w:p>
+            <w:pPr>
+              <w:pStyle w:val="NoSpacing"/>
+              <w:rPr>
+                <w:lang w:val="en-GB"/>
+              </w:rPr>
+            </w:pPr>
+            <w:r>
+              <w:rPr>
+                <w:lang w:val="en-GB"/>
+              </w:rPr>
+              <w:t>Formative</w:t>
+            </w:r>
+          </w:p>
+        </w:tc>
+        <w:tc>
+          <w:tcPr>
+            <w:tcW w:w="4336" w:type="dxa"/>
             <w:gridSpan w:val="2"/>
           </w:tcPr>
           <w:p>
@@ -4134,21 +4168,27 @@
               <w:rPr>
                 <w:lang w:val="en-GB"/>
               </w:rPr>
-              <w:t>Error message prompting the</w:t>
-            </w:r>
-          </w:p>
-        </w:tc>
-        <w:tc>
-          <w:tcPr>
-            <w:tcW w:w="5515" w:type="dxa"/>
-          </w:tcPr>
-          <w:p>
-            <w:pPr>
-              <w:pStyle w:val="NoSpacing"/>
-              <w:rPr>
-                <w:lang w:val="en-GB"/>
-              </w:rPr>
-            </w:pPr>
+              <w:t>Users flight gets booked</w:t>
+            </w:r>
+          </w:p>
+        </w:tc>
+        <w:tc>
+          <w:tcPr>
+            <w:tcW w:w="5149" w:type="dxa"/>
+          </w:tcPr>
+          <w:p>
+            <w:pPr>
+              <w:pStyle w:val="NoSpacing"/>
+              <w:rPr>
+                <w:lang w:val="en-GB"/>
+              </w:rPr>
+            </w:pPr>
+            <w:r>
+              <w:rPr>
+                <w:lang w:val="en-GB"/>
+              </w:rPr>
+              <w:t>Users flight gets booked</w:t>
+            </w:r>
           </w:p>
         </w:tc>
       </w:tr>
@@ -4158,26 +4198,26 @@
         </w:trPr>
         <w:tc>
           <w:tcPr>
-            <w:tcW w:w="715" w:type="dxa"/>
-          </w:tcPr>
-          <w:p>
-            <w:pPr>
-              <w:pStyle w:val="NoSpacing"/>
-              <w:rPr>
-                <w:lang w:val="en-GB"/>
-              </w:rPr>
-            </w:pPr>
-            <w:r>
-              <w:rPr>
-                <w:lang w:val="en-GB"/>
-              </w:rPr>
-              <w:t xml:space="preserve">5 </w:t>
-            </w:r>
-          </w:p>
-        </w:tc>
-        <w:tc>
-          <w:tcPr>
-            <w:tcW w:w="2631" w:type="dxa"/>
+            <w:tcW w:w="716" w:type="dxa"/>
+          </w:tcPr>
+          <w:p>
+            <w:pPr>
+              <w:pStyle w:val="NoSpacing"/>
+              <w:rPr>
+                <w:lang w:val="en-GB"/>
+              </w:rPr>
+            </w:pPr>
+            <w:r>
+              <w:rPr>
+                <w:lang w:val="en-GB"/>
+              </w:rPr>
+              <w:t>4</w:t>
+            </w:r>
+          </w:p>
+        </w:tc>
+        <w:tc>
+          <w:tcPr>
+            <w:tcW w:w="2542" w:type="dxa"/>
             <w:gridSpan w:val="3"/>
           </w:tcPr>
           <w:p>
@@ -4191,26 +4231,26 @@
               <w:rPr>
                 <w:lang w:val="en-GB"/>
               </w:rPr>
-              <w:t>Choose an already booked seat</w:t>
-            </w:r>
-          </w:p>
-        </w:tc>
-        <w:tc>
-          <w:tcPr>
-            <w:tcW w:w="477" w:type="dxa"/>
-          </w:tcPr>
-          <w:p>
-            <w:pPr>
-              <w:pStyle w:val="NoSpacing"/>
-              <w:rPr>
-                <w:lang w:val="en-GB"/>
-              </w:rPr>
-            </w:pPr>
-          </w:p>
-        </w:tc>
-        <w:tc>
-          <w:tcPr>
-            <w:tcW w:w="4612" w:type="dxa"/>
+              <w:t>Choose an invalid seat       ‘AY-SEVEN’/ ‘A99999’</w:t>
+            </w:r>
+          </w:p>
+        </w:tc>
+        <w:tc>
+          <w:tcPr>
+            <w:tcW w:w="1207" w:type="dxa"/>
+          </w:tcPr>
+          <w:p>
+            <w:pPr>
+              <w:pStyle w:val="NoSpacing"/>
+              <w:rPr>
+                <w:lang w:val="en-GB"/>
+              </w:rPr>
+            </w:pPr>
+          </w:p>
+        </w:tc>
+        <w:tc>
+          <w:tcPr>
+            <w:tcW w:w="4336" w:type="dxa"/>
             <w:gridSpan w:val="2"/>
           </w:tcPr>
           <w:p>
@@ -4224,13 +4264,15 @@
               <w:rPr>
                 <w:lang w:val="en-GB"/>
               </w:rPr>
-              <w:t>Error message, asking user to book another seat</w:t>
-            </w:r>
-          </w:p>
-        </w:tc>
-        <w:tc>
-          <w:tcPr>
-            <w:tcW w:w="5515" w:type="dxa"/>
+              <w:t>Error message prompting the user to pick a valid seat</w:t>
+            </w:r>
+            <w:bookmarkStart w:id="0" w:name="_GoBack"/>
+            <w:bookmarkEnd w:id="0"/>
+          </w:p>
+        </w:tc>
+        <w:tc>
+          <w:tcPr>
+            <w:tcW w:w="5149" w:type="dxa"/>
           </w:tcPr>
           <w:p>
             <w:pPr>
@@ -4248,26 +4290,26 @@
         </w:trPr>
         <w:tc>
           <w:tcPr>
-            <w:tcW w:w="715" w:type="dxa"/>
-          </w:tcPr>
-          <w:p>
-            <w:pPr>
-              <w:pStyle w:val="NoSpacing"/>
-              <w:rPr>
-                <w:lang w:val="en-GB"/>
-              </w:rPr>
-            </w:pPr>
-            <w:r>
-              <w:rPr>
-                <w:lang w:val="en-GB"/>
-              </w:rPr>
-              <w:t>6</w:t>
-            </w:r>
-          </w:p>
-        </w:tc>
-        <w:tc>
-          <w:tcPr>
-            <w:tcW w:w="2631" w:type="dxa"/>
+            <w:tcW w:w="716" w:type="dxa"/>
+          </w:tcPr>
+          <w:p>
+            <w:pPr>
+              <w:pStyle w:val="NoSpacing"/>
+              <w:rPr>
+                <w:lang w:val="en-GB"/>
+              </w:rPr>
+            </w:pPr>
+            <w:r>
+              <w:rPr>
+                <w:lang w:val="en-GB"/>
+              </w:rPr>
+              <w:t xml:space="preserve">5 </w:t>
+            </w:r>
+          </w:p>
+        </w:tc>
+        <w:tc>
+          <w:tcPr>
+            <w:tcW w:w="2542" w:type="dxa"/>
             <w:gridSpan w:val="3"/>
           </w:tcPr>
           <w:p>
@@ -4281,26 +4323,26 @@
               <w:rPr>
                 <w:lang w:val="en-GB"/>
               </w:rPr>
-              <w:t>User is able to book another seat if they ‘Y’ is entered after ‘Book another? (Y/N):</w:t>
-            </w:r>
-          </w:p>
-        </w:tc>
-        <w:tc>
-          <w:tcPr>
-            <w:tcW w:w="477" w:type="dxa"/>
-          </w:tcPr>
-          <w:p>
-            <w:pPr>
-              <w:pStyle w:val="NoSpacing"/>
-              <w:rPr>
-                <w:lang w:val="en-GB"/>
-              </w:rPr>
-            </w:pPr>
-          </w:p>
-        </w:tc>
-        <w:tc>
-          <w:tcPr>
-            <w:tcW w:w="4612" w:type="dxa"/>
+              <w:t>Choose an already booked seat</w:t>
+            </w:r>
+          </w:p>
+        </w:tc>
+        <w:tc>
+          <w:tcPr>
+            <w:tcW w:w="1207" w:type="dxa"/>
+          </w:tcPr>
+          <w:p>
+            <w:pPr>
+              <w:pStyle w:val="NoSpacing"/>
+              <w:rPr>
+                <w:lang w:val="en-GB"/>
+              </w:rPr>
+            </w:pPr>
+          </w:p>
+        </w:tc>
+        <w:tc>
+          <w:tcPr>
+            <w:tcW w:w="4336" w:type="dxa"/>
             <w:gridSpan w:val="2"/>
           </w:tcPr>
           <w:p>
@@ -4310,11 +4352,17 @@
                 <w:lang w:val="en-GB"/>
               </w:rPr>
             </w:pPr>
-          </w:p>
-        </w:tc>
-        <w:tc>
-          <w:tcPr>
-            <w:tcW w:w="5515" w:type="dxa"/>
+            <w:r>
+              <w:rPr>
+                <w:lang w:val="en-GB"/>
+              </w:rPr>
+              <w:t>Error message, asking user to book another seat</w:t>
+            </w:r>
+          </w:p>
+        </w:tc>
+        <w:tc>
+          <w:tcPr>
+            <w:tcW w:w="5149" w:type="dxa"/>
           </w:tcPr>
           <w:p>
             <w:pPr>
@@ -4332,26 +4380,26 @@
         </w:trPr>
         <w:tc>
           <w:tcPr>
-            <w:tcW w:w="715" w:type="dxa"/>
-          </w:tcPr>
-          <w:p>
-            <w:pPr>
-              <w:pStyle w:val="NoSpacing"/>
-              <w:rPr>
-                <w:lang w:val="en-GB"/>
-              </w:rPr>
-            </w:pPr>
-            <w:r>
-              <w:rPr>
-                <w:lang w:val="en-GB"/>
-              </w:rPr>
-              <w:t>7</w:t>
-            </w:r>
-          </w:p>
-        </w:tc>
-        <w:tc>
-          <w:tcPr>
-            <w:tcW w:w="2631" w:type="dxa"/>
+            <w:tcW w:w="716" w:type="dxa"/>
+          </w:tcPr>
+          <w:p>
+            <w:pPr>
+              <w:pStyle w:val="NoSpacing"/>
+              <w:rPr>
+                <w:lang w:val="en-GB"/>
+              </w:rPr>
+            </w:pPr>
+            <w:r>
+              <w:rPr>
+                <w:lang w:val="en-GB"/>
+              </w:rPr>
+              <w:t>6</w:t>
+            </w:r>
+          </w:p>
+        </w:tc>
+        <w:tc>
+          <w:tcPr>
+            <w:tcW w:w="2542" w:type="dxa"/>
             <w:gridSpan w:val="3"/>
           </w:tcPr>
           <w:p>
@@ -4365,26 +4413,26 @@
               <w:rPr>
                 <w:lang w:val="en-GB"/>
               </w:rPr>
-              <w:t>Booking is saved to booking xml file upon confirmation</w:t>
-            </w:r>
-          </w:p>
-        </w:tc>
-        <w:tc>
-          <w:tcPr>
-            <w:tcW w:w="477" w:type="dxa"/>
-          </w:tcPr>
-          <w:p>
-            <w:pPr>
-              <w:pStyle w:val="NoSpacing"/>
-              <w:rPr>
-                <w:lang w:val="en-GB"/>
-              </w:rPr>
-            </w:pPr>
-          </w:p>
-        </w:tc>
-        <w:tc>
-          <w:tcPr>
-            <w:tcW w:w="4612" w:type="dxa"/>
+              <w:t>User is able to book another seat if they ‘Y’ is entered after ‘Book another? (Y/N):</w:t>
+            </w:r>
+          </w:p>
+        </w:tc>
+        <w:tc>
+          <w:tcPr>
+            <w:tcW w:w="1207" w:type="dxa"/>
+          </w:tcPr>
+          <w:p>
+            <w:pPr>
+              <w:pStyle w:val="NoSpacing"/>
+              <w:rPr>
+                <w:lang w:val="en-GB"/>
+              </w:rPr>
+            </w:pPr>
+          </w:p>
+        </w:tc>
+        <w:tc>
+          <w:tcPr>
+            <w:tcW w:w="4336" w:type="dxa"/>
             <w:gridSpan w:val="2"/>
           </w:tcPr>
           <w:p>
@@ -4398,7 +4446,7 @@
         </w:tc>
         <w:tc>
           <w:tcPr>
-            <w:tcW w:w="5515" w:type="dxa"/>
+            <w:tcW w:w="5149" w:type="dxa"/>
           </w:tcPr>
           <w:p>
             <w:pPr>
@@ -4416,7 +4464,91 @@
         </w:trPr>
         <w:tc>
           <w:tcPr>
-            <w:tcW w:w="715" w:type="dxa"/>
+            <w:tcW w:w="716" w:type="dxa"/>
+          </w:tcPr>
+          <w:p>
+            <w:pPr>
+              <w:pStyle w:val="NoSpacing"/>
+              <w:rPr>
+                <w:lang w:val="en-GB"/>
+              </w:rPr>
+            </w:pPr>
+            <w:r>
+              <w:rPr>
+                <w:lang w:val="en-GB"/>
+              </w:rPr>
+              <w:t>7</w:t>
+            </w:r>
+          </w:p>
+        </w:tc>
+        <w:tc>
+          <w:tcPr>
+            <w:tcW w:w="2542" w:type="dxa"/>
+            <w:gridSpan w:val="3"/>
+          </w:tcPr>
+          <w:p>
+            <w:pPr>
+              <w:pStyle w:val="NoSpacing"/>
+              <w:rPr>
+                <w:lang w:val="en-GB"/>
+              </w:rPr>
+            </w:pPr>
+            <w:r>
+              <w:rPr>
+                <w:lang w:val="en-GB"/>
+              </w:rPr>
+              <w:t>Booking is saved to booking xml file upon confirmation</w:t>
+            </w:r>
+          </w:p>
+        </w:tc>
+        <w:tc>
+          <w:tcPr>
+            <w:tcW w:w="1207" w:type="dxa"/>
+          </w:tcPr>
+          <w:p>
+            <w:pPr>
+              <w:pStyle w:val="NoSpacing"/>
+              <w:rPr>
+                <w:lang w:val="en-GB"/>
+              </w:rPr>
+            </w:pPr>
+          </w:p>
+        </w:tc>
+        <w:tc>
+          <w:tcPr>
+            <w:tcW w:w="4336" w:type="dxa"/>
+            <w:gridSpan w:val="2"/>
+          </w:tcPr>
+          <w:p>
+            <w:pPr>
+              <w:pStyle w:val="NoSpacing"/>
+              <w:rPr>
+                <w:lang w:val="en-GB"/>
+              </w:rPr>
+            </w:pPr>
+          </w:p>
+        </w:tc>
+        <w:tc>
+          <w:tcPr>
+            <w:tcW w:w="5149" w:type="dxa"/>
+          </w:tcPr>
+          <w:p>
+            <w:pPr>
+              <w:pStyle w:val="NoSpacing"/>
+              <w:rPr>
+                <w:lang w:val="en-GB"/>
+              </w:rPr>
+            </w:pPr>
+          </w:p>
+        </w:tc>
+      </w:tr>
+      <w:tr>
+        <w:trPr>
+          <w:trHeight w:val="300"/>
+        </w:trPr>
+        <w:tc>
+          <w:tcPr>
+            <w:tcW w:w="716" w:type="dxa"/>
           </w:tcPr>
           <w:p>
             <w:pPr>
@@ -4435,7 +4567,7 @@
         </w:tc>
         <w:tc>
           <w:tcPr>
-            <w:tcW w:w="2631" w:type="dxa"/>
+            <w:tcW w:w="2542" w:type="dxa"/>
             <w:gridSpan w:val="3"/>
           </w:tcPr>
           <w:p>
@@ -4455,20 +4587,20 @@
         </w:tc>
         <w:tc>
           <w:tcPr>
-            <w:tcW w:w="477" w:type="dxa"/>
-          </w:tcPr>
-          <w:p>
-            <w:pPr>
-              <w:pStyle w:val="NoSpacing"/>
-              <w:rPr>
-                <w:lang w:val="en-GB"/>
-              </w:rPr>
-            </w:pPr>
-          </w:p>
-        </w:tc>
-        <w:tc>
-          <w:tcPr>
-            <w:tcW w:w="4612" w:type="dxa"/>
+            <w:tcW w:w="1207" w:type="dxa"/>
+          </w:tcPr>
+          <w:p>
+            <w:pPr>
+              <w:pStyle w:val="NoSpacing"/>
+              <w:rPr>
+                <w:lang w:val="en-GB"/>
+              </w:rPr>
+            </w:pPr>
+          </w:p>
+        </w:tc>
+        <w:tc>
+          <w:tcPr>
+            <w:tcW w:w="4336" w:type="dxa"/>
             <w:gridSpan w:val="2"/>
           </w:tcPr>
           <w:p>
@@ -4482,7 +4614,7 @@
         </w:tc>
         <w:tc>
           <w:tcPr>
-            <w:tcW w:w="5515" w:type="dxa"/>
+            <w:tcW w:w="5149" w:type="dxa"/>
           </w:tcPr>
           <w:p>
             <w:pPr>
@@ -4631,6 +4763,7 @@
                 <w:b/>
                 <w:lang w:val="en-GB"/>
               </w:rPr>
+              <w:lastRenderedPageBreak/>
               <w:t>Description</w:t>
             </w:r>
           </w:p>
@@ -4705,7 +4838,6 @@
                 <w:b/>
                 <w:lang w:val="en-GB"/>
               </w:rPr>
-              <w:lastRenderedPageBreak/>
               <w:t>Step</w:t>
             </w:r>
           </w:p>
@@ -4817,15 +4949,7 @@
               <w:rPr>
                 <w:lang w:val="en-GB"/>
               </w:rPr>
-              <w:t xml:space="preserve">Select book flight from the main menu, by typing ‘3’ then ‘2’ on the </w:t>
-            </w:r>
-            <w:bookmarkStart w:id="0" w:name="_GoBack"/>
-            <w:bookmarkEnd w:id="0"/>
-            <w:r>
-              <w:rPr>
-                <w:lang w:val="en-GB"/>
-              </w:rPr>
-              <w:t>booking menu.</w:t>
+              <w:t>Select book flight from the main menu, by typing ‘3’ then ‘2’ on the booking menu.</w:t>
             </w:r>
           </w:p>
         </w:tc>
@@ -5572,6 +5696,7 @@
               <w:rPr>
                 <w:lang w:val="en-GB"/>
               </w:rPr>
+              <w:lastRenderedPageBreak/>
               <w:t>3</w:t>
             </w:r>
           </w:p>
@@ -5667,7 +5792,6 @@
                 <w:b/>
                 <w:lang w:val="en-GB"/>
               </w:rPr>
-              <w:lastRenderedPageBreak/>
               <w:t>ID</w:t>
             </w:r>
           </w:p>
@@ -5775,21 +5899,7 @@
               <w:rPr>
                 <w:lang w:val="en-GB"/>
               </w:rPr>
-              <w:t xml:space="preserve">Test the </w:t>
-            </w:r>
-            <w:proofErr w:type="spellStart"/>
-            <w:r>
-              <w:rPr>
-                <w:lang w:val="en-GB"/>
-              </w:rPr>
-              <w:t>timeboard</w:t>
-            </w:r>
-            <w:proofErr w:type="spellEnd"/>
-            <w:r>
-              <w:rPr>
-                <w:lang w:val="en-GB"/>
-              </w:rPr>
-              <w:t xml:space="preserve"> works correctly</w:t>
+              <w:t>Test the timeboard works correctly</w:t>
             </w:r>
           </w:p>
         </w:tc>
@@ -6049,49 +6159,7 @@
               <w:rPr>
                 <w:lang w:val="en-GB"/>
               </w:rPr>
-              <w:t xml:space="preserve">Ensure flight times in the </w:t>
-            </w:r>
-            <w:proofErr w:type="spellStart"/>
-            <w:r>
-              <w:rPr>
-                <w:lang w:val="en-GB"/>
-              </w:rPr>
-              <w:t>timeboard</w:t>
-            </w:r>
-            <w:proofErr w:type="spellEnd"/>
-            <w:r>
-              <w:rPr>
-                <w:lang w:val="en-GB"/>
-              </w:rPr>
-              <w:t xml:space="preserve"> </w:t>
-            </w:r>
-            <w:proofErr w:type="spellStart"/>
-            <w:r>
-              <w:rPr>
-                <w:lang w:val="en-GB"/>
-              </w:rPr>
-              <w:t>enqueues</w:t>
-            </w:r>
-            <w:proofErr w:type="spellEnd"/>
-            <w:r>
-              <w:rPr>
-                <w:lang w:val="en-GB"/>
-              </w:rPr>
-              <w:t xml:space="preserve"> and </w:t>
-            </w:r>
-            <w:proofErr w:type="spellStart"/>
-            <w:r>
-              <w:rPr>
-                <w:lang w:val="en-GB"/>
-              </w:rPr>
-              <w:t>dequeues</w:t>
-            </w:r>
-            <w:proofErr w:type="spellEnd"/>
-            <w:r>
-              <w:rPr>
-                <w:lang w:val="en-GB"/>
-              </w:rPr>
-              <w:t>.</w:t>
+              <w:t>Ensure flight times in the timeboard enqueues and dequeues.</w:t>
             </w:r>
           </w:p>
         </w:tc>
@@ -6167,21 +6235,7 @@
               <w:rPr>
                 <w:lang w:val="en-GB"/>
               </w:rPr>
-              <w:t xml:space="preserve">Ensure when a flight is randomly delayed it appears on the </w:t>
-            </w:r>
-            <w:proofErr w:type="spellStart"/>
-            <w:r>
-              <w:rPr>
-                <w:lang w:val="en-GB"/>
-              </w:rPr>
-              <w:t>timeboard</w:t>
-            </w:r>
-            <w:proofErr w:type="spellEnd"/>
-            <w:r>
-              <w:rPr>
-                <w:lang w:val="en-GB"/>
-              </w:rPr>
-              <w:t xml:space="preserve"> and is added to the queue later when it next due to arrive/depart.</w:t>
+              <w:t>Ensure when a flight is randomly delayed it appears on the timeboard and is added to the queue later when it next due to arrive/depart.</w:t>
             </w:r>
           </w:p>
         </w:tc>
@@ -6489,6 +6543,7 @@
               <w:rPr>
                 <w:lang w:val="en-GB"/>
               </w:rPr>
+              <w:lastRenderedPageBreak/>
               <w:t>1</w:t>
             </w:r>
           </w:p>
@@ -6534,14 +6589,7 @@
               <w:rPr>
                 <w:lang w:val="en-GB"/>
               </w:rPr>
-              <w:t xml:space="preserve">, all job data is </w:t>
-            </w:r>
-            <w:r>
-              <w:rPr>
-                <w:lang w:val="en-GB"/>
-              </w:rPr>
-              <w:lastRenderedPageBreak/>
-              <w:t>displayed on the system correctly</w:t>
+              <w:t>, all job data is displayed on the system correctly</w:t>
             </w:r>
           </w:p>
         </w:tc>
@@ -6560,7 +6608,6 @@
               <w:rPr>
                 <w:lang w:val="en-GB"/>
               </w:rPr>
-              <w:lastRenderedPageBreak/>
               <w:t>x</w:t>
             </w:r>
           </w:p>
@@ -7010,7 +7057,7 @@
     </w:rPrDefault>
     <w:pPrDefault/>
   </w:docDefaults>
-  <w:latentStyles w:defLockedState="0" w:defUIPriority="99" w:defSemiHidden="0" w:defUnhideWhenUsed="0" w:defQFormat="0" w:count="371">
+  <w:latentStyles w:defLockedState="0" w:defUIPriority="99" w:defSemiHidden="0" w:defUnhideWhenUsed="0" w:defQFormat="0" w:count="374">
     <w:lsdException w:name="Normal" w:uiPriority="0" w:qFormat="1"/>
     <w:lsdException w:name="heading 1" w:uiPriority="9" w:qFormat="1"/>
     <w:lsdException w:name="heading 2" w:semiHidden="1" w:uiPriority="9" w:unhideWhenUsed="1" w:qFormat="1"/>
@@ -7116,7 +7163,6 @@
     <w:lsdException w:name="HTML Sample" w:semiHidden="1" w:unhideWhenUsed="1"/>
     <w:lsdException w:name="HTML Typewriter" w:semiHidden="1" w:unhideWhenUsed="1"/>
     <w:lsdException w:name="HTML Variable" w:semiHidden="1" w:unhideWhenUsed="1"/>
-    <w:lsdException w:name="Normal Table" w:semiHidden="1" w:unhideWhenUsed="1"/>
     <w:lsdException w:name="annotation subject" w:semiHidden="1" w:unhideWhenUsed="1"/>
     <w:lsdException w:name="No List" w:semiHidden="1" w:unhideWhenUsed="1"/>
     <w:lsdException w:name="Outline List 1" w:semiHidden="1" w:unhideWhenUsed="1"/>
@@ -7161,7 +7207,6 @@
     <w:lsdException w:name="Table Professional" w:semiHidden="1" w:unhideWhenUsed="1"/>
     <w:lsdException w:name="Table Subtle 1" w:semiHidden="1" w:unhideWhenUsed="1"/>
     <w:lsdException w:name="Table Subtle 2" w:semiHidden="1" w:unhideWhenUsed="1"/>
-    <w:lsdException w:name="Table Web 1" w:semiHidden="1" w:unhideWhenUsed="1"/>
     <w:lsdException w:name="Table Web 2" w:semiHidden="1" w:unhideWhenUsed="1"/>
     <w:lsdException w:name="Table Web 3" w:semiHidden="1" w:unhideWhenUsed="1"/>
     <w:lsdException w:name="Balloon Text" w:semiHidden="1" w:unhideWhenUsed="1"/>
@@ -7382,6 +7427,9 @@
     <w:lsdException w:name="List Table 5 Dark Accent 6" w:uiPriority="50"/>
     <w:lsdException w:name="List Table 6 Colorful Accent 6" w:uiPriority="51"/>
     <w:lsdException w:name="List Table 7 Colorful Accent 6" w:uiPriority="52"/>
+    <w:lsdException w:name="Mention" w:semiHidden="1" w:unhideWhenUsed="1"/>
+    <w:lsdException w:name="Smart Hyperlink" w:semiHidden="1" w:unhideWhenUsed="1"/>
+    <w:lsdException w:name="Hashtag" w:semiHidden="1" w:unhideWhenUsed="1"/>
   </w:latentStyles>
   <w:style w:type="paragraph" w:default="1" w:styleId="Normal">
     <w:name w:val="Normal"/>
@@ -7705,7 +7753,7 @@
 </file>
 
 <file path=customXml/itemProps1.xml><?xml version="1.0" encoding="utf-8"?>
-<ds:datastoreItem xmlns:ds="http://schemas.openxmlformats.org/officeDocument/2006/customXml" ds:itemID="{879CFA15-F6E9-4162-975F-96D8C57CDA1C}">
+<ds:datastoreItem xmlns:ds="http://schemas.openxmlformats.org/officeDocument/2006/customXml" ds:itemID="{454D9311-F778-411D-8FC4-FD6633247F17}">
   <ds:schemaRefs>
     <ds:schemaRef ds:uri="http://schemas.openxmlformats.org/officeDocument/2006/bibliography"/>
   </ds:schemaRefs>

</xml_diff>